<commit_message>
Lab5 terminado (falta grabar video)
</commit_message>
<xml_diff>
--- a/Laboratorio_5/Prelab_5.docx
+++ b/Laboratorio_5/Prelab_5.docx
@@ -88,15 +88,6 @@
     </w:p>
     <w:p>
       <w:pPr>
-        <w:jc w:val="center"/>
-        <w:rPr>
-          <w:sz w:val="28"/>
-          <w:u w:val="single"/>
-        </w:rPr>
-      </w:pPr>
-    </w:p>
-    <w:p>
-      <w:pPr>
         <w:pStyle w:val="Prrafodelista"/>
         <w:numPr>
           <w:ilvl w:val="0"/>
@@ -192,50 +183,129 @@
       </w:r>
       <w:r>
         <w:br/>
-      </w:r>
-      <w:r>
         <w:t>Leer la opción que elige el usuario (para ver archivo)</w:t>
+      </w:r>
+    </w:p>
+    <w:p>
+      <w:r>
+        <w:t xml:space="preserve">Hacer un </w:t>
+      </w:r>
+      <w:proofErr w:type="spellStart"/>
+      <w:r>
+        <w:t>Switch</w:t>
+      </w:r>
+      <w:proofErr w:type="spellEnd"/>
+      <w:r>
+        <w:t xml:space="preserve"> case</w:t>
+      </w:r>
+    </w:p>
+    <w:p>
+      <w:r>
+        <w:t>Opción 1 – Mostrar archivo 1</w:t>
+      </w:r>
+      <w:r>
+        <w:br/>
+        <w:t>Opción 2 – Mostrar archivo 2</w:t>
+      </w:r>
+      <w:r>
+        <w:br/>
+        <w:t xml:space="preserve">Opción 3 – Mostrar </w:t>
+      </w:r>
+      <w:proofErr w:type="spellStart"/>
+      <w:r>
+        <w:t>archvio</w:t>
+      </w:r>
+      <w:proofErr w:type="spellEnd"/>
+      <w:r>
+        <w:t xml:space="preserve"> 3</w:t>
+      </w:r>
+      <w:r>
+        <w:br/>
+        <w:t xml:space="preserve">Otra cosa – Indicar opción inválida, menú </w:t>
+      </w:r>
+    </w:p>
+    <w:p/>
+    <w:p>
+      <w:pPr>
+        <w:pStyle w:val="Prrafodelista"/>
+        <w:numPr>
+          <w:ilvl w:val="0"/>
+          <w:numId w:val="1"/>
+        </w:numPr>
+      </w:pPr>
+      <w:r>
+        <w:t>Cableado</w:t>
+      </w:r>
+    </w:p>
+    <w:p>
+      <w:pPr>
+        <w:pStyle w:val="Prrafodelista"/>
+        <w:rPr>
+          <w:noProof/>
+          <w:lang w:eastAsia="es-GT"/>
+        </w:rPr>
+      </w:pPr>
+    </w:p>
+    <w:p>
+      <w:pPr>
+        <w:pStyle w:val="Prrafodelista"/>
+      </w:pPr>
+      <w:r>
+        <w:rPr>
+          <w:noProof/>
+          <w:lang w:eastAsia="es-GT"/>
+        </w:rPr>
+        <w:drawing>
+          <wp:inline distT="0" distB="0" distL="0" distR="0">
+            <wp:extent cx="1902464" cy="2431264"/>
+            <wp:effectExtent l="2540" t="0" r="5080" b="5080"/>
+            <wp:docPr id="1" name="Imagen 1"/>
+            <wp:cNvGraphicFramePr>
+              <a:graphicFrameLocks xmlns:a="http://schemas.openxmlformats.org/drawingml/2006/main" noChangeAspect="1"/>
+            </wp:cNvGraphicFramePr>
+            <a:graphic xmlns:a="http://schemas.openxmlformats.org/drawingml/2006/main">
+              <a:graphicData uri="http://schemas.openxmlformats.org/drawingml/2006/picture">
+                <pic:pic xmlns:pic="http://schemas.openxmlformats.org/drawingml/2006/picture">
+                  <pic:nvPicPr>
+                    <pic:cNvPr id="1" name="cableado.jpg"/>
+                    <pic:cNvPicPr/>
+                  </pic:nvPicPr>
+                  <pic:blipFill rotWithShape="1">
+                    <a:blip r:embed="rId5" cstate="print">
+                      <a:extLst>
+                        <a:ext uri="{28A0092B-C50C-407E-A947-70E740481C1C}">
+                          <a14:useLocalDpi xmlns:a14="http://schemas.microsoft.com/office/drawing/2010/main" val="0"/>
+                        </a:ext>
+                      </a:extLst>
+                    </a:blip>
+                    <a:srcRect l="15250" r="6500"/>
+                    <a:stretch/>
+                  </pic:blipFill>
+                  <pic:spPr bwMode="auto">
+                    <a:xfrm rot="16200000">
+                      <a:off x="0" y="0"/>
+                      <a:ext cx="1916863" cy="2449665"/>
+                    </a:xfrm>
+                    <a:prstGeom prst="rect">
+                      <a:avLst/>
+                    </a:prstGeom>
+                    <a:ln>
+                      <a:noFill/>
+                    </a:ln>
+                    <a:extLst>
+                      <a:ext uri="{53640926-AAD7-44D8-BBD7-CCE9431645EC}">
+                        <a14:shadowObscured xmlns:a14="http://schemas.microsoft.com/office/drawing/2010/main"/>
+                      </a:ext>
+                    </a:extLst>
+                  </pic:spPr>
+                </pic:pic>
+              </a:graphicData>
+            </a:graphic>
+          </wp:inline>
+        </w:drawing>
       </w:r>
       <w:bookmarkStart w:id="0" w:name="_GoBack"/>
       <w:bookmarkEnd w:id="0"/>
-    </w:p>
-    <w:p>
-      <w:r>
-        <w:t xml:space="preserve">Hacer un </w:t>
-      </w:r>
-      <w:proofErr w:type="spellStart"/>
-      <w:r>
-        <w:t>Switch</w:t>
-      </w:r>
-      <w:proofErr w:type="spellEnd"/>
-      <w:r>
-        <w:t xml:space="preserve"> case</w:t>
-      </w:r>
-    </w:p>
-    <w:p>
-      <w:r>
-        <w:t>Opción 1 – Mostrar archivo 1</w:t>
-      </w:r>
-      <w:r>
-        <w:br/>
-        <w:t>Opción 2 – Mostrar archivo 2</w:t>
-      </w:r>
-      <w:r>
-        <w:br/>
-        <w:t xml:space="preserve">Opción 3 – Mostrar </w:t>
-      </w:r>
-      <w:proofErr w:type="spellStart"/>
-      <w:r>
-        <w:t>archvio</w:t>
-      </w:r>
-      <w:proofErr w:type="spellEnd"/>
-      <w:r>
-        <w:t xml:space="preserve"> 3</w:t>
-      </w:r>
-      <w:r>
-        <w:br/>
-        <w:t xml:space="preserve">Otra cosa – Indicar opción inválida, menú </w:t>
-      </w:r>
     </w:p>
     <w:sectPr>
       <w:pgSz w:w="12240" w:h="15840"/>

</xml_diff>